<commit_message>
Puntos 3 y 4
Mayoría de preguntas de observaciones resueltas
</commit_message>
<xml_diff>
--- a/Docs/Observaciones-Lab 3.docx
+++ b/Docs/Observaciones-Lab 3.docx
@@ -4,10 +4,16 @@
   <w:body>
     <w:p>
       <w:pPr>
-        <w:pStyle w:val="Title"/>
+        <w:pStyle w:val="Ttulo"/>
         <w:jc w:val="center"/>
-      </w:pPr>
-      <w:r>
+        <w:rPr>
+          <w:lang w:val="es-CO"/>
+        </w:rPr>
+      </w:pPr>
+      <w:r>
+        <w:rPr>
+          <w:lang w:val="es-CO"/>
+        </w:rPr>
         <w:t>OBSERVACIONES DEL LA PRACTICA</w:t>
       </w:r>
     </w:p>
@@ -23,25 +29,7 @@
         <w:rPr>
           <w:lang w:val="es-419"/>
         </w:rPr>
-        <w:t xml:space="preserve">Estudiante </w:t>
-      </w:r>
-      <w:r>
-        <w:rPr>
-          <w:lang w:val="es-419"/>
-        </w:rPr>
-        <w:t>1</w:t>
-      </w:r>
-      <w:r>
-        <w:rPr>
-          <w:lang w:val="es-419"/>
-        </w:rPr>
-        <w:t xml:space="preserve"> </w:t>
-      </w:r>
-      <w:r>
-        <w:rPr>
-          <w:lang w:val="es-419"/>
-        </w:rPr>
-        <w:t>Cod XXXX</w:t>
+        <w:t>Diego Alejandro Ramírez Garrido 202013233</w:t>
       </w:r>
     </w:p>
     <w:p>
@@ -56,13 +44,25 @@
         <w:rPr>
           <w:lang w:val="es-419"/>
         </w:rPr>
-        <w:t xml:space="preserve">Estudiante </w:t>
-      </w:r>
-      <w:r>
-        <w:rPr>
-          <w:lang w:val="es-419"/>
-        </w:rPr>
-        <w:t>2 Cod XXXX</w:t>
+        <w:t>Sebastián Murcia</w:t>
+      </w:r>
+      <w:r>
+        <w:rPr>
+          <w:lang w:val="es-419"/>
+        </w:rPr>
+        <w:t xml:space="preserve"> </w:t>
+      </w:r>
+      <w:r>
+        <w:rPr>
+          <w:lang w:val="es-419"/>
+        </w:rPr>
+        <w:t xml:space="preserve">Gómez </w:t>
+      </w:r>
+      <w:r>
+        <w:rPr>
+          <w:lang w:val="es-419"/>
+        </w:rPr>
+        <w:t>202015229</w:t>
       </w:r>
     </w:p>
     <w:p>
@@ -76,7 +76,7 @@
     </w:p>
     <w:p>
       <w:pPr>
-        <w:pStyle w:val="ListParagraph"/>
+        <w:pStyle w:val="Prrafodelista"/>
         <w:numPr>
           <w:ilvl w:val="0"/>
           <w:numId w:val="1"/>
@@ -113,7 +113,495 @@
     </w:p>
     <w:p>
       <w:pPr>
-        <w:pStyle w:val="ListParagraph"/>
+        <w:pStyle w:val="Prrafodelista"/>
+        <w:numPr>
+          <w:ilvl w:val="1"/>
+          <w:numId w:val="1"/>
+        </w:numPr>
+        <w:spacing w:after="0"/>
+        <w:jc w:val="both"/>
+        <w:rPr>
+          <w:lang w:val="es-419"/>
+        </w:rPr>
+      </w:pPr>
+      <w:r>
+        <w:rPr>
+          <w:rFonts w:ascii="Dax-Regular" w:hAnsi="Dax-Regular"/>
+          <w:lang w:val="es-419"/>
+        </w:rPr>
+        <w:t xml:space="preserve">(Output) </w:t>
+      </w:r>
+      <w:proofErr w:type="spellStart"/>
+      <w:proofErr w:type="gramStart"/>
+      <w:r>
+        <w:rPr>
+          <w:rFonts w:ascii="Dax-Regular" w:hAnsi="Dax-Regular"/>
+          <w:lang w:val="es-419"/>
+        </w:rPr>
+        <w:t>printMenu</w:t>
+      </w:r>
+      <w:proofErr w:type="spellEnd"/>
+      <w:r>
+        <w:rPr>
+          <w:rFonts w:ascii="Dax-Regular" w:hAnsi="Dax-Regular"/>
+          <w:lang w:val="es-419"/>
+        </w:rPr>
+        <w:t>(</w:t>
+      </w:r>
+      <w:proofErr w:type="gramEnd"/>
+      <w:r>
+        <w:rPr>
+          <w:rFonts w:ascii="Dax-Regular" w:hAnsi="Dax-Regular"/>
+          <w:lang w:val="es-419"/>
+        </w:rPr>
+        <w:t xml:space="preserve">) </w:t>
+      </w:r>
+      <w:r>
+        <w:rPr>
+          <w:rFonts w:ascii="Dax-Regular" w:hAnsi="Dax-Regular"/>
+          <w:lang w:val="es-419"/>
+        </w:rPr>
+        <w:t xml:space="preserve">imprime el menú de funciones </w:t>
+      </w:r>
+      <w:r>
+        <w:rPr>
+          <w:rFonts w:ascii="Dax-Regular" w:hAnsi="Dax-Regular"/>
+          <w:lang w:val="es-419"/>
+        </w:rPr>
+        <w:t xml:space="preserve">a través de </w:t>
+      </w:r>
+      <w:r>
+        <w:rPr>
+          <w:rFonts w:ascii="Dax-Regular" w:hAnsi="Dax-Regular"/>
+          <w:lang w:val="es-419"/>
+        </w:rPr>
+        <w:t xml:space="preserve">la </w:t>
+      </w:r>
+      <w:r>
+        <w:rPr>
+          <w:rFonts w:ascii="Dax-Regular" w:hAnsi="Dax-Regular"/>
+          <w:lang w:val="es-419"/>
+        </w:rPr>
+        <w:t>consola</w:t>
+      </w:r>
+    </w:p>
+    <w:p>
+      <w:pPr>
+        <w:pStyle w:val="Prrafodelista"/>
+        <w:numPr>
+          <w:ilvl w:val="1"/>
+          <w:numId w:val="1"/>
+        </w:numPr>
+        <w:spacing w:after="0"/>
+        <w:jc w:val="both"/>
+        <w:rPr>
+          <w:lang w:val="es-CO"/>
+        </w:rPr>
+      </w:pPr>
+      <w:r>
+        <w:rPr>
+          <w:rFonts w:ascii="Dax-Regular" w:hAnsi="Dax-Regular"/>
+          <w:lang w:val="es-CO"/>
+        </w:rPr>
+        <w:t xml:space="preserve">(Input) </w:t>
+      </w:r>
+      <w:proofErr w:type="gramStart"/>
+      <w:r>
+        <w:rPr>
+          <w:rFonts w:ascii="Dax-Regular" w:hAnsi="Dax-Regular"/>
+          <w:lang w:val="es-CO"/>
+        </w:rPr>
+        <w:t>input(</w:t>
+      </w:r>
+      <w:proofErr w:type="gramEnd"/>
+      <w:r>
+        <w:rPr>
+          <w:rFonts w:ascii="Dax-Regular" w:hAnsi="Dax-Regular"/>
+          <w:lang w:val="es-CO"/>
+        </w:rPr>
+        <w:t xml:space="preserve">‘Seleccione…’) </w:t>
+      </w:r>
+      <w:r>
+        <w:rPr>
+          <w:rFonts w:ascii="Dax-Regular" w:hAnsi="Dax-Regular"/>
+          <w:lang w:val="es-CO"/>
+        </w:rPr>
+        <w:t xml:space="preserve">es un </w:t>
+      </w:r>
+      <w:proofErr w:type="spellStart"/>
+      <w:r>
+        <w:rPr>
+          <w:rFonts w:ascii="Dax-Regular" w:hAnsi="Dax-Regular"/>
+          <w:lang w:val="es-CO"/>
+        </w:rPr>
+        <w:t>switch</w:t>
+      </w:r>
+      <w:proofErr w:type="spellEnd"/>
+      <w:r>
+        <w:rPr>
+          <w:rFonts w:ascii="Dax-Regular" w:hAnsi="Dax-Regular"/>
+          <w:lang w:val="es-CO"/>
+        </w:rPr>
+        <w:t xml:space="preserve"> que </w:t>
+      </w:r>
+      <w:r>
+        <w:rPr>
+          <w:rFonts w:ascii="Dax-Regular" w:hAnsi="Dax-Regular"/>
+          <w:lang w:val="es-CO"/>
+        </w:rPr>
+        <w:t xml:space="preserve">toma </w:t>
+      </w:r>
+      <w:r>
+        <w:rPr>
+          <w:rFonts w:ascii="Dax-Regular" w:hAnsi="Dax-Regular"/>
+          <w:lang w:val="es-CO"/>
+        </w:rPr>
+        <w:t xml:space="preserve">el índice de </w:t>
+      </w:r>
+      <w:r>
+        <w:rPr>
+          <w:rFonts w:ascii="Dax-Regular" w:hAnsi="Dax-Regular"/>
+          <w:lang w:val="es-CO"/>
+        </w:rPr>
+        <w:t>la</w:t>
+      </w:r>
+      <w:r>
+        <w:rPr>
+          <w:rFonts w:ascii="Dax-Regular" w:hAnsi="Dax-Regular"/>
+          <w:lang w:val="es-CO"/>
+        </w:rPr>
+        <w:t xml:space="preserve"> función escogida a través de la consola.</w:t>
+      </w:r>
+    </w:p>
+    <w:p>
+      <w:pPr>
+        <w:pStyle w:val="Prrafodelista"/>
+        <w:numPr>
+          <w:ilvl w:val="1"/>
+          <w:numId w:val="1"/>
+        </w:numPr>
+        <w:spacing w:after="0"/>
+        <w:jc w:val="both"/>
+        <w:rPr>
+          <w:lang w:val="es-CO"/>
+        </w:rPr>
+      </w:pPr>
+      <w:r>
+        <w:rPr>
+          <w:lang w:val="es-CO"/>
+        </w:rPr>
+        <w:t xml:space="preserve">(Output) En la opción </w:t>
+      </w:r>
+      <w:r>
+        <w:rPr>
+          <w:b/>
+          <w:bCs/>
+          <w:lang w:val="es-CO"/>
+        </w:rPr>
+        <w:t>uno</w:t>
+      </w:r>
+      <w:r>
+        <w:rPr>
+          <w:lang w:val="es-CO"/>
+        </w:rPr>
+        <w:t xml:space="preserve"> después de cargar la información se imprime en la consola:</w:t>
+      </w:r>
+    </w:p>
+    <w:p>
+      <w:pPr>
+        <w:pStyle w:val="Prrafodelista"/>
+        <w:numPr>
+          <w:ilvl w:val="2"/>
+          <w:numId w:val="1"/>
+        </w:numPr>
+        <w:spacing w:after="0"/>
+        <w:jc w:val="both"/>
+        <w:rPr>
+          <w:lang w:val="es-CO"/>
+        </w:rPr>
+      </w:pPr>
+      <w:r>
+        <w:rPr>
+          <w:lang w:val="es-CO"/>
+        </w:rPr>
+        <w:t>Número de libros</w:t>
+      </w:r>
+    </w:p>
+    <w:p>
+      <w:pPr>
+        <w:pStyle w:val="Prrafodelista"/>
+        <w:numPr>
+          <w:ilvl w:val="2"/>
+          <w:numId w:val="1"/>
+        </w:numPr>
+        <w:spacing w:after="0"/>
+        <w:jc w:val="both"/>
+        <w:rPr>
+          <w:lang w:val="es-CO"/>
+        </w:rPr>
+      </w:pPr>
+      <w:r>
+        <w:rPr>
+          <w:lang w:val="es-CO"/>
+        </w:rPr>
+        <w:t>Número de autores</w:t>
+      </w:r>
+    </w:p>
+    <w:p>
+      <w:pPr>
+        <w:pStyle w:val="Prrafodelista"/>
+        <w:numPr>
+          <w:ilvl w:val="2"/>
+          <w:numId w:val="1"/>
+        </w:numPr>
+        <w:spacing w:after="0"/>
+        <w:jc w:val="both"/>
+        <w:rPr>
+          <w:lang w:val="es-CO"/>
+        </w:rPr>
+      </w:pPr>
+      <w:r>
+        <w:rPr>
+          <w:lang w:val="es-CO"/>
+        </w:rPr>
+        <w:t>Número de géneros</w:t>
+      </w:r>
+    </w:p>
+    <w:p>
+      <w:pPr>
+        <w:pStyle w:val="Prrafodelista"/>
+        <w:numPr>
+          <w:ilvl w:val="2"/>
+          <w:numId w:val="1"/>
+        </w:numPr>
+        <w:spacing w:after="0"/>
+        <w:jc w:val="both"/>
+        <w:rPr>
+          <w:lang w:val="es-CO"/>
+        </w:rPr>
+      </w:pPr>
+      <w:r>
+        <w:rPr>
+          <w:lang w:val="es-CO"/>
+        </w:rPr>
+        <w:t>Número de asociaciones entre libros y géneros</w:t>
+      </w:r>
+    </w:p>
+    <w:p>
+      <w:pPr>
+        <w:pStyle w:val="Prrafodelista"/>
+        <w:numPr>
+          <w:ilvl w:val="1"/>
+          <w:numId w:val="1"/>
+        </w:numPr>
+        <w:spacing w:after="0"/>
+        <w:jc w:val="both"/>
+        <w:rPr>
+          <w:lang w:val="es-CO"/>
+        </w:rPr>
+      </w:pPr>
+      <w:r>
+        <w:rPr>
+          <w:lang w:val="es-CO"/>
+        </w:rPr>
+        <w:t xml:space="preserve">(Input) </w:t>
+      </w:r>
+      <w:r>
+        <w:rPr>
+          <w:lang w:val="es-CO"/>
+        </w:rPr>
+        <w:t xml:space="preserve">En la opción </w:t>
+      </w:r>
+      <w:r>
+        <w:rPr>
+          <w:b/>
+          <w:bCs/>
+          <w:lang w:val="es-CO"/>
+        </w:rPr>
+        <w:t>dos</w:t>
+      </w:r>
+      <w:r>
+        <w:rPr>
+          <w:lang w:val="es-CO"/>
+        </w:rPr>
+        <w:t xml:space="preserve"> </w:t>
+      </w:r>
+      <w:r>
+        <w:rPr>
+          <w:lang w:val="es-CO"/>
+        </w:rPr>
+        <w:t xml:space="preserve">se </w:t>
+      </w:r>
+      <w:r>
+        <w:rPr>
+          <w:lang w:val="es-CO"/>
+        </w:rPr>
+        <w:t>recibe</w:t>
+      </w:r>
+      <w:r>
+        <w:rPr>
+          <w:lang w:val="es-CO"/>
+        </w:rPr>
+        <w:t xml:space="preserve"> el número del top de libros a consultar. </w:t>
+      </w:r>
+    </w:p>
+    <w:p>
+      <w:pPr>
+        <w:pStyle w:val="Prrafodelista"/>
+        <w:numPr>
+          <w:ilvl w:val="1"/>
+          <w:numId w:val="1"/>
+        </w:numPr>
+        <w:spacing w:after="0"/>
+        <w:jc w:val="both"/>
+        <w:rPr>
+          <w:lang w:val="es-CO"/>
+        </w:rPr>
+      </w:pPr>
+      <w:r>
+        <w:rPr>
+          <w:lang w:val="es-CO"/>
+        </w:rPr>
+        <w:t>(Output)</w:t>
+      </w:r>
+      <w:r>
+        <w:rPr>
+          <w:lang w:val="es-CO"/>
+        </w:rPr>
+        <w:t xml:space="preserve"> se imprime el top x de mejores libros por promedio de calificación.</w:t>
+      </w:r>
+    </w:p>
+    <w:p>
+      <w:pPr>
+        <w:pStyle w:val="Prrafodelista"/>
+        <w:numPr>
+          <w:ilvl w:val="1"/>
+          <w:numId w:val="1"/>
+        </w:numPr>
+        <w:spacing w:after="0"/>
+        <w:jc w:val="both"/>
+        <w:rPr>
+          <w:lang w:val="es-CO"/>
+        </w:rPr>
+      </w:pPr>
+      <w:r>
+        <w:rPr>
+          <w:lang w:val="es-CO"/>
+        </w:rPr>
+        <w:t xml:space="preserve">(Input) En la opción </w:t>
+      </w:r>
+      <w:r>
+        <w:rPr>
+          <w:b/>
+          <w:bCs/>
+          <w:lang w:val="es-CO"/>
+        </w:rPr>
+        <w:t>tres</w:t>
+      </w:r>
+      <w:r>
+        <w:rPr>
+          <w:lang w:val="es-CO"/>
+        </w:rPr>
+        <w:t xml:space="preserve"> se recibe el nombre del autor por medio de la consola.</w:t>
+      </w:r>
+    </w:p>
+    <w:p>
+      <w:pPr>
+        <w:pStyle w:val="Prrafodelista"/>
+        <w:numPr>
+          <w:ilvl w:val="1"/>
+          <w:numId w:val="1"/>
+        </w:numPr>
+        <w:spacing w:after="0"/>
+        <w:jc w:val="both"/>
+        <w:rPr>
+          <w:lang w:val="es-CO"/>
+        </w:rPr>
+      </w:pPr>
+      <w:r>
+        <w:rPr>
+          <w:lang w:val="es-CO"/>
+        </w:rPr>
+        <w:t>(</w:t>
+      </w:r>
+      <w:proofErr w:type="spellStart"/>
+      <w:r>
+        <w:rPr>
+          <w:lang w:val="es-CO"/>
+        </w:rPr>
+        <w:t>Ouput</w:t>
+      </w:r>
+      <w:proofErr w:type="spellEnd"/>
+      <w:r>
+        <w:rPr>
+          <w:lang w:val="es-CO"/>
+        </w:rPr>
+        <w:t>) Se imprimen los libros del autor.</w:t>
+      </w:r>
+    </w:p>
+    <w:p>
+      <w:pPr>
+        <w:pStyle w:val="Prrafodelista"/>
+        <w:numPr>
+          <w:ilvl w:val="1"/>
+          <w:numId w:val="1"/>
+        </w:numPr>
+        <w:spacing w:after="0"/>
+        <w:jc w:val="both"/>
+        <w:rPr>
+          <w:lang w:val="es-CO"/>
+        </w:rPr>
+      </w:pPr>
+      <w:r>
+        <w:rPr>
+          <w:lang w:val="es-CO"/>
+        </w:rPr>
+        <w:t xml:space="preserve">(Input) En la opción </w:t>
+      </w:r>
+      <w:r>
+        <w:rPr>
+          <w:b/>
+          <w:bCs/>
+          <w:lang w:val="es-CO"/>
+        </w:rPr>
+        <w:t>cuatro</w:t>
+      </w:r>
+      <w:r>
+        <w:rPr>
+          <w:lang w:val="es-CO"/>
+        </w:rPr>
+        <w:t xml:space="preserve"> </w:t>
+      </w:r>
+      <w:r>
+        <w:rPr>
+          <w:lang w:val="es-CO"/>
+        </w:rPr>
+        <w:t>se recibe la etiqueta a buscar.</w:t>
+      </w:r>
+    </w:p>
+    <w:p>
+      <w:pPr>
+        <w:pStyle w:val="Prrafodelista"/>
+        <w:numPr>
+          <w:ilvl w:val="1"/>
+          <w:numId w:val="1"/>
+        </w:numPr>
+        <w:spacing w:after="0"/>
+        <w:jc w:val="both"/>
+        <w:rPr>
+          <w:lang w:val="es-CO"/>
+        </w:rPr>
+      </w:pPr>
+      <w:r>
+        <w:rPr>
+          <w:lang w:val="es-CO"/>
+        </w:rPr>
+        <w:t>(Output) Se imprime el número de libros con la etiqueta.</w:t>
+      </w:r>
+    </w:p>
+    <w:p>
+      <w:pPr>
+        <w:pStyle w:val="Prrafodelista"/>
         <w:numPr>
           <w:ilvl w:val="0"/>
           <w:numId w:val="1"/>
@@ -132,6 +620,7 @@
         </w:rPr>
         <w:t xml:space="preserve">¿Cómo se almacenan los datos de </w:t>
       </w:r>
+      <w:proofErr w:type="spellStart"/>
       <w:r>
         <w:rPr>
           <w:rFonts w:ascii="Dax-Regular" w:hAnsi="Dax-Regular"/>
@@ -141,6 +630,7 @@
         </w:rPr>
         <w:t>GoodReads</w:t>
       </w:r>
+      <w:proofErr w:type="spellEnd"/>
       <w:r>
         <w:rPr>
           <w:rFonts w:ascii="Dax-Regular" w:hAnsi="Dax-Regular"/>
@@ -167,7 +657,107 @@
     </w:p>
     <w:p>
       <w:pPr>
-        <w:pStyle w:val="ListParagraph"/>
+        <w:pStyle w:val="Prrafodelista"/>
+        <w:spacing w:after="0"/>
+        <w:ind w:left="360"/>
+        <w:jc w:val="both"/>
+        <w:rPr>
+          <w:rFonts w:ascii="Dax-Regular" w:hAnsi="Dax-Regular"/>
+          <w:lang w:val="es-419"/>
+        </w:rPr>
+      </w:pPr>
+      <w:r>
+        <w:rPr>
+          <w:rFonts w:ascii="Dax-Regular" w:hAnsi="Dax-Regular"/>
+          <w:lang w:val="es-419"/>
+        </w:rPr>
+        <w:t xml:space="preserve">Crea un diccionario de </w:t>
+      </w:r>
+      <w:r>
+        <w:rPr>
+          <w:rFonts w:ascii="Dax-Regular" w:hAnsi="Dax-Regular"/>
+          <w:lang w:val="es-419"/>
+        </w:rPr>
+        <w:t xml:space="preserve">una </w:t>
+      </w:r>
+      <w:proofErr w:type="spellStart"/>
+      <w:r>
+        <w:rPr>
+          <w:rFonts w:ascii="Dax-Regular" w:hAnsi="Dax-Regular"/>
+          <w:lang w:val="es-419"/>
+        </w:rPr>
+        <w:t>LinkedList</w:t>
+      </w:r>
+      <w:proofErr w:type="spellEnd"/>
+      <w:r>
+        <w:rPr>
+          <w:rFonts w:ascii="Dax-Regular" w:hAnsi="Dax-Regular"/>
+          <w:lang w:val="es-419"/>
+        </w:rPr>
+        <w:t xml:space="preserve"> y 3 </w:t>
+      </w:r>
+      <w:proofErr w:type="spellStart"/>
+      <w:r>
+        <w:rPr>
+          <w:rFonts w:ascii="Dax-Regular" w:hAnsi="Dax-Regular"/>
+          <w:lang w:val="es-419"/>
+        </w:rPr>
+        <w:t>ArrayLists</w:t>
+      </w:r>
+      <w:proofErr w:type="spellEnd"/>
+      <w:r>
+        <w:rPr>
+          <w:rFonts w:ascii="Dax-Regular" w:hAnsi="Dax-Regular"/>
+          <w:lang w:val="es-419"/>
+        </w:rPr>
+        <w:t xml:space="preserve"> vacías llamado catálogo. Luego guarda los elementos a través de </w:t>
+      </w:r>
+      <w:r>
+        <w:rPr>
+          <w:rFonts w:ascii="Dax-Regular" w:hAnsi="Dax-Regular"/>
+          <w:lang w:val="es-419"/>
+        </w:rPr>
+        <w:t>4</w:t>
+      </w:r>
+      <w:r>
+        <w:rPr>
+          <w:rFonts w:ascii="Dax-Regular" w:hAnsi="Dax-Regular"/>
+          <w:lang w:val="es-419"/>
+        </w:rPr>
+        <w:t xml:space="preserve"> diferentes funciones para las </w:t>
+      </w:r>
+      <w:r>
+        <w:rPr>
+          <w:rFonts w:ascii="Dax-Regular" w:hAnsi="Dax-Regular"/>
+          <w:lang w:val="es-419"/>
+        </w:rPr>
+        <w:t>4</w:t>
+      </w:r>
+      <w:r>
+        <w:rPr>
+          <w:rFonts w:ascii="Dax-Regular" w:hAnsi="Dax-Regular"/>
+          <w:lang w:val="es-419"/>
+        </w:rPr>
+        <w:t xml:space="preserve"> diferentes </w:t>
+      </w:r>
+      <w:r>
+        <w:rPr>
+          <w:rFonts w:ascii="Dax-Regular" w:hAnsi="Dax-Regular"/>
+          <w:lang w:val="es-419"/>
+        </w:rPr>
+        <w:t>listas</w:t>
+      </w:r>
+      <w:r>
+        <w:rPr>
+          <w:rFonts w:ascii="Dax-Regular" w:hAnsi="Dax-Regular"/>
+          <w:lang w:val="es-419"/>
+        </w:rPr>
+        <w:t>.</w:t>
+      </w:r>
+    </w:p>
+    <w:p>
+      <w:pPr>
+        <w:pStyle w:val="Prrafodelista"/>
         <w:numPr>
           <w:ilvl w:val="0"/>
           <w:numId w:val="1"/>
@@ -184,7 +774,7 @@
           <w:rFonts w:ascii="Dax-Regular" w:hAnsi="Dax-Regular"/>
           <w:lang w:val="es-419"/>
         </w:rPr>
-        <w:t xml:space="preserve">¿Cuáles son las funciones que comunican el el </w:t>
+        <w:t xml:space="preserve">¿Cuáles son las funciones que comunican el </w:t>
       </w:r>
       <w:r>
         <w:rPr>
@@ -221,7 +811,163 @@
     </w:p>
     <w:p>
       <w:pPr>
-        <w:pStyle w:val="ListParagraph"/>
+        <w:pStyle w:val="Prrafodelista"/>
+        <w:numPr>
+          <w:ilvl w:val="0"/>
+          <w:numId w:val="2"/>
+        </w:numPr>
+        <w:spacing w:after="0"/>
+        <w:jc w:val="both"/>
+        <w:rPr>
+          <w:rFonts w:ascii="Dax-Regular" w:hAnsi="Dax-Regular"/>
+        </w:rPr>
+      </w:pPr>
+      <w:proofErr w:type="spellStart"/>
+      <w:proofErr w:type="gramStart"/>
+      <w:r>
+        <w:rPr>
+          <w:rFonts w:ascii="Dax-Regular" w:hAnsi="Dax-Regular"/>
+        </w:rPr>
+        <w:t>controller.initCatalog</w:t>
+      </w:r>
+      <w:proofErr w:type="spellEnd"/>
+      <w:proofErr w:type="gramEnd"/>
+      <w:r>
+        <w:rPr>
+          <w:rFonts w:ascii="Dax-Regular" w:hAnsi="Dax-Regular"/>
+        </w:rPr>
+        <w:t>()</w:t>
+      </w:r>
+    </w:p>
+    <w:p>
+      <w:pPr>
+        <w:pStyle w:val="Prrafodelista"/>
+        <w:numPr>
+          <w:ilvl w:val="0"/>
+          <w:numId w:val="2"/>
+        </w:numPr>
+        <w:spacing w:after="0"/>
+        <w:jc w:val="both"/>
+        <w:rPr>
+          <w:rFonts w:ascii="Dax-Regular" w:hAnsi="Dax-Regular"/>
+        </w:rPr>
+      </w:pPr>
+      <w:proofErr w:type="spellStart"/>
+      <w:proofErr w:type="gramStart"/>
+      <w:r>
+        <w:rPr>
+          <w:rFonts w:ascii="Dax-Regular" w:hAnsi="Dax-Regular"/>
+        </w:rPr>
+        <w:t>controller.loadData</w:t>
+      </w:r>
+      <w:proofErr w:type="spellEnd"/>
+      <w:proofErr w:type="gramEnd"/>
+      <w:r>
+        <w:rPr>
+          <w:rFonts w:ascii="Dax-Regular" w:hAnsi="Dax-Regular"/>
+        </w:rPr>
+        <w:t>()</w:t>
+      </w:r>
+    </w:p>
+    <w:p>
+      <w:pPr>
+        <w:pStyle w:val="Prrafodelista"/>
+        <w:numPr>
+          <w:ilvl w:val="0"/>
+          <w:numId w:val="2"/>
+        </w:numPr>
+        <w:spacing w:after="0"/>
+        <w:jc w:val="both"/>
+        <w:rPr>
+          <w:rFonts w:ascii="Dax-Regular" w:hAnsi="Dax-Regular"/>
+        </w:rPr>
+      </w:pPr>
+      <w:proofErr w:type="spellStart"/>
+      <w:proofErr w:type="gramStart"/>
+      <w:r>
+        <w:rPr>
+          <w:rFonts w:ascii="Dax-Regular" w:hAnsi="Dax-Regular"/>
+        </w:rPr>
+        <w:t>co</w:t>
+      </w:r>
+      <w:r>
+        <w:rPr>
+          <w:rFonts w:ascii="Dax-Regular" w:hAnsi="Dax-Regular"/>
+        </w:rPr>
+        <w:t>ntroller.getBestBooks</w:t>
+      </w:r>
+      <w:proofErr w:type="spellEnd"/>
+      <w:proofErr w:type="gramEnd"/>
+      <w:r>
+        <w:rPr>
+          <w:rFonts w:ascii="Dax-Regular" w:hAnsi="Dax-Regular"/>
+        </w:rPr>
+        <w:t>()</w:t>
+      </w:r>
+    </w:p>
+    <w:p>
+      <w:pPr>
+        <w:pStyle w:val="Prrafodelista"/>
+        <w:numPr>
+          <w:ilvl w:val="0"/>
+          <w:numId w:val="2"/>
+        </w:numPr>
+        <w:spacing w:after="0"/>
+        <w:jc w:val="both"/>
+        <w:rPr>
+          <w:rFonts w:ascii="Dax-Regular" w:hAnsi="Dax-Regular"/>
+        </w:rPr>
+      </w:pPr>
+      <w:proofErr w:type="spellStart"/>
+      <w:proofErr w:type="gramStart"/>
+      <w:r>
+        <w:rPr>
+          <w:rFonts w:ascii="Dax-Regular" w:hAnsi="Dax-Regular"/>
+        </w:rPr>
+        <w:t>controller.getBooksByAuthor</w:t>
+      </w:r>
+      <w:proofErr w:type="spellEnd"/>
+      <w:proofErr w:type="gramEnd"/>
+      <w:r>
+        <w:rPr>
+          <w:rFonts w:ascii="Dax-Regular" w:hAnsi="Dax-Regular"/>
+        </w:rPr>
+        <w:t>()</w:t>
+      </w:r>
+    </w:p>
+    <w:p>
+      <w:pPr>
+        <w:pStyle w:val="Prrafodelista"/>
+        <w:numPr>
+          <w:ilvl w:val="0"/>
+          <w:numId w:val="2"/>
+        </w:numPr>
+        <w:spacing w:after="0"/>
+        <w:jc w:val="both"/>
+        <w:rPr>
+          <w:rFonts w:ascii="Dax-Regular" w:hAnsi="Dax-Regular"/>
+        </w:rPr>
+      </w:pPr>
+      <w:proofErr w:type="spellStart"/>
+      <w:proofErr w:type="gramStart"/>
+      <w:r>
+        <w:rPr>
+          <w:rFonts w:ascii="Dax-Regular" w:hAnsi="Dax-Regular"/>
+        </w:rPr>
+        <w:t>controller.countBooksByTag</w:t>
+      </w:r>
+      <w:proofErr w:type="spellEnd"/>
+      <w:proofErr w:type="gramEnd"/>
+      <w:r>
+        <w:rPr>
+          <w:rFonts w:ascii="Dax-Regular" w:hAnsi="Dax-Regular"/>
+        </w:rPr>
+        <w:t>()</w:t>
+      </w:r>
+    </w:p>
+    <w:p>
+      <w:pPr>
+        <w:pStyle w:val="Prrafodelista"/>
         <w:numPr>
           <w:ilvl w:val="0"/>
           <w:numId w:val="1"/>
@@ -242,7 +988,82 @@
     </w:p>
     <w:p>
       <w:pPr>
-        <w:pStyle w:val="ListParagraph"/>
+        <w:pStyle w:val="Prrafodelista"/>
+        <w:ind w:left="360"/>
+        <w:jc w:val="both"/>
+        <w:rPr>
+          <w:rFonts w:ascii="Dax-Regular" w:hAnsi="Dax-Regular"/>
+          <w:lang w:val="es-CO"/>
+        </w:rPr>
+      </w:pPr>
+      <w:proofErr w:type="spellStart"/>
+      <w:proofErr w:type="gramStart"/>
+      <w:r>
+        <w:rPr>
+          <w:rFonts w:ascii="Dax-Regular" w:hAnsi="Dax-Regular"/>
+          <w:lang w:val="es-CO"/>
+        </w:rPr>
+        <w:t>l</w:t>
+      </w:r>
+      <w:r>
+        <w:rPr>
+          <w:rFonts w:ascii="Dax-Regular" w:hAnsi="Dax-Regular"/>
+          <w:lang w:val="es-CO"/>
+        </w:rPr>
+        <w:t>t.newList</w:t>
+      </w:r>
+      <w:proofErr w:type="spellEnd"/>
+      <w:proofErr w:type="gramEnd"/>
+      <w:r>
+        <w:rPr>
+          <w:rFonts w:ascii="Dax-Regular" w:hAnsi="Dax-Regular"/>
+          <w:lang w:val="es-CO"/>
+        </w:rPr>
+        <w:t>(‘TIPO_LISTA’,</w:t>
+      </w:r>
+      <w:proofErr w:type="spellStart"/>
+      <w:r>
+        <w:rPr>
+          <w:rFonts w:ascii="Dax-Regular" w:hAnsi="Dax-Regular"/>
+          <w:lang w:val="es-CO"/>
+        </w:rPr>
+        <w:t>cmpfunction</w:t>
+      </w:r>
+      <w:proofErr w:type="spellEnd"/>
+      <w:r>
+        <w:rPr>
+          <w:rFonts w:ascii="Dax-Regular" w:hAnsi="Dax-Regular"/>
+          <w:lang w:val="es-CO"/>
+        </w:rPr>
+        <w:t>=</w:t>
+      </w:r>
+      <w:proofErr w:type="spellStart"/>
+      <w:r>
+        <w:rPr>
+          <w:rFonts w:ascii="Dax-Regular" w:hAnsi="Dax-Regular"/>
+          <w:lang w:val="es-CO"/>
+        </w:rPr>
+        <w:t>función_de</w:t>
+      </w:r>
+      <w:r>
+        <w:rPr>
+          <w:rFonts w:ascii="Dax-Regular" w:hAnsi="Dax-Regular"/>
+          <w:lang w:val="es-CO"/>
+        </w:rPr>
+        <w:t>_ordenamiento</w:t>
+      </w:r>
+      <w:proofErr w:type="spellEnd"/>
+      <w:r>
+        <w:rPr>
+          <w:rFonts w:ascii="Dax-Regular" w:hAnsi="Dax-Regular"/>
+          <w:lang w:val="es-CO"/>
+        </w:rPr>
+        <w:t>)</w:t>
+      </w:r>
+    </w:p>
+    <w:p>
+      <w:pPr>
+        <w:pStyle w:val="Prrafodelista"/>
         <w:numPr>
           <w:ilvl w:val="0"/>
           <w:numId w:val="1"/>
@@ -260,6 +1081,7 @@
         </w:rPr>
         <w:t xml:space="preserve">¿Qué hace el parámetro </w:t>
       </w:r>
+      <w:proofErr w:type="spellStart"/>
       <w:r>
         <w:rPr>
           <w:rFonts w:ascii="Consolas" w:hAnsi="Consolas"/>
@@ -267,7 +1089,37 @@
           <w:iCs/>
           <w:lang w:val="es-419"/>
         </w:rPr>
-        <w:t xml:space="preserve">cmpfunction=None </w:t>
+        <w:t>cmpfunction</w:t>
+      </w:r>
+      <w:proofErr w:type="spellEnd"/>
+      <w:r>
+        <w:rPr>
+          <w:rFonts w:ascii="Consolas" w:hAnsi="Consolas"/>
+          <w:b/>
+          <w:iCs/>
+          <w:lang w:val="es-419"/>
+        </w:rPr>
+        <w:t>=</w:t>
+      </w:r>
+      <w:proofErr w:type="spellStart"/>
+      <w:r>
+        <w:rPr>
+          <w:rFonts w:ascii="Consolas" w:hAnsi="Consolas"/>
+          <w:b/>
+          <w:iCs/>
+          <w:lang w:val="es-419"/>
+        </w:rPr>
+        <w:t>None</w:t>
+      </w:r>
+      <w:proofErr w:type="spellEnd"/>
+      <w:r>
+        <w:rPr>
+          <w:rFonts w:ascii="Consolas" w:hAnsi="Consolas"/>
+          <w:b/>
+          <w:iCs/>
+          <w:lang w:val="es-419"/>
+        </w:rPr>
+        <w:t xml:space="preserve"> </w:t>
       </w:r>
       <w:r>
         <w:rPr>
@@ -276,6 +1128,8 @@
         </w:rPr>
         <w:t xml:space="preserve">en la función </w:t>
       </w:r>
+      <w:proofErr w:type="spellStart"/>
+      <w:proofErr w:type="gramStart"/>
       <w:r>
         <w:rPr>
           <w:rFonts w:ascii="Consolas" w:hAnsi="Consolas"/>
@@ -283,7 +1137,27 @@
           <w:bCs/>
           <w:lang w:val="es-419"/>
         </w:rPr>
-        <w:t>newList()</w:t>
+        <w:t>newList</w:t>
+      </w:r>
+      <w:proofErr w:type="spellEnd"/>
+      <w:r>
+        <w:rPr>
+          <w:rFonts w:ascii="Consolas" w:hAnsi="Consolas"/>
+          <w:b/>
+          <w:bCs/>
+          <w:lang w:val="es-419"/>
+        </w:rPr>
+        <w:t>(</w:t>
+      </w:r>
+      <w:proofErr w:type="gramEnd"/>
+      <w:r>
+        <w:rPr>
+          <w:rFonts w:ascii="Consolas" w:hAnsi="Consolas"/>
+          <w:b/>
+          <w:bCs/>
+          <w:lang w:val="es-419"/>
+        </w:rPr>
+        <w:t>)</w:t>
       </w:r>
       <w:r>
         <w:rPr>
@@ -295,7 +1169,25 @@
     </w:p>
     <w:p>
       <w:pPr>
-        <w:pStyle w:val="ListParagraph"/>
+        <w:pStyle w:val="Prrafodelista"/>
+        <w:ind w:left="360"/>
+        <w:jc w:val="both"/>
+        <w:rPr>
+          <w:rFonts w:ascii="Dax-Regular" w:hAnsi="Dax-Regular"/>
+          <w:lang w:val="es-419"/>
+        </w:rPr>
+      </w:pPr>
+      <w:r>
+        <w:rPr>
+          <w:rFonts w:ascii="Dax-Regular" w:hAnsi="Dax-Regular"/>
+          <w:lang w:val="es-419"/>
+        </w:rPr>
+        <w:t>Asigna el método de comparación por default (es decir, el orden clásico de mayor y menor)</w:t>
+      </w:r>
+    </w:p>
+    <w:p>
+      <w:pPr>
+        <w:pStyle w:val="Prrafodelista"/>
         <w:numPr>
           <w:ilvl w:val="0"/>
           <w:numId w:val="1"/>
@@ -311,8 +1203,24 @@
           <w:rFonts w:ascii="Dax-Regular" w:hAnsi="Dax-Regular"/>
           <w:lang w:val="es-419"/>
         </w:rPr>
-        <w:t xml:space="preserve">¿Qué hace la funció </w:t>
-      </w:r>
+        <w:t>¿Qué hace la funció</w:t>
+      </w:r>
+      <w:r>
+        <w:rPr>
+          <w:rFonts w:ascii="Dax-Regular" w:hAnsi="Dax-Regular"/>
+          <w:lang w:val="es-419"/>
+        </w:rPr>
+        <w:t>n</w:t>
+      </w:r>
+      <w:r>
+        <w:rPr>
+          <w:rFonts w:ascii="Dax-Regular" w:hAnsi="Dax-Regular"/>
+          <w:lang w:val="es-419"/>
+        </w:rPr>
+        <w:t xml:space="preserve"> </w:t>
+      </w:r>
+      <w:proofErr w:type="spellStart"/>
+      <w:proofErr w:type="gramStart"/>
       <w:r>
         <w:rPr>
           <w:rFonts w:ascii="Consolas" w:hAnsi="Consolas"/>
@@ -320,7 +1228,27 @@
           <w:iCs/>
           <w:lang w:val="es-419"/>
         </w:rPr>
-        <w:t>addLast()</w:t>
+        <w:t>addLast</w:t>
+      </w:r>
+      <w:proofErr w:type="spellEnd"/>
+      <w:r>
+        <w:rPr>
+          <w:rFonts w:ascii="Consolas" w:hAnsi="Consolas"/>
+          <w:b/>
+          <w:iCs/>
+          <w:lang w:val="es-419"/>
+        </w:rPr>
+        <w:t>(</w:t>
+      </w:r>
+      <w:proofErr w:type="gramEnd"/>
+      <w:r>
+        <w:rPr>
+          <w:rFonts w:ascii="Consolas" w:hAnsi="Consolas"/>
+          <w:b/>
+          <w:iCs/>
+          <w:lang w:val="es-419"/>
+        </w:rPr>
+        <w:t>)</w:t>
       </w:r>
       <w:r>
         <w:rPr>
@@ -332,7 +1260,25 @@
     </w:p>
     <w:p>
       <w:pPr>
-        <w:pStyle w:val="ListParagraph"/>
+        <w:pStyle w:val="Prrafodelista"/>
+        <w:ind w:left="360"/>
+        <w:jc w:val="both"/>
+        <w:rPr>
+          <w:rFonts w:ascii="Dax-Regular" w:hAnsi="Dax-Regular"/>
+          <w:lang w:val="es-419"/>
+        </w:rPr>
+      </w:pPr>
+      <w:r>
+        <w:rPr>
+          <w:rFonts w:ascii="Dax-Regular" w:hAnsi="Dax-Regular"/>
+          <w:lang w:val="es-419"/>
+        </w:rPr>
+        <w:t>Añade un elemento al final de la lista.</w:t>
+      </w:r>
+    </w:p>
+    <w:p>
+      <w:pPr>
+        <w:pStyle w:val="Prrafodelista"/>
         <w:numPr>
           <w:ilvl w:val="0"/>
           <w:numId w:val="1"/>
@@ -350,6 +1296,8 @@
         </w:rPr>
         <w:t xml:space="preserve">¿Qué hace la función </w:t>
       </w:r>
+      <w:proofErr w:type="spellStart"/>
+      <w:proofErr w:type="gramStart"/>
       <w:r>
         <w:rPr>
           <w:rFonts w:ascii="Consolas" w:hAnsi="Consolas"/>
@@ -357,7 +1305,27 @@
           <w:iCs/>
           <w:lang w:val="es-419"/>
         </w:rPr>
-        <w:t>getElement()</w:t>
+        <w:t>getElement</w:t>
+      </w:r>
+      <w:proofErr w:type="spellEnd"/>
+      <w:r>
+        <w:rPr>
+          <w:rFonts w:ascii="Consolas" w:hAnsi="Consolas"/>
+          <w:b/>
+          <w:iCs/>
+          <w:lang w:val="es-419"/>
+        </w:rPr>
+        <w:t>(</w:t>
+      </w:r>
+      <w:proofErr w:type="gramEnd"/>
+      <w:r>
+        <w:rPr>
+          <w:rFonts w:ascii="Consolas" w:hAnsi="Consolas"/>
+          <w:b/>
+          <w:iCs/>
+          <w:lang w:val="es-419"/>
+        </w:rPr>
+        <w:t>)</w:t>
       </w:r>
       <w:r>
         <w:rPr>
@@ -369,7 +1337,25 @@
     </w:p>
     <w:p>
       <w:pPr>
-        <w:pStyle w:val="ListParagraph"/>
+        <w:pStyle w:val="Prrafodelista"/>
+        <w:ind w:left="360"/>
+        <w:jc w:val="both"/>
+        <w:rPr>
+          <w:rFonts w:ascii="Dax-Regular" w:hAnsi="Dax-Regular"/>
+          <w:lang w:val="es-419"/>
+        </w:rPr>
+      </w:pPr>
+      <w:r>
+        <w:rPr>
+          <w:rFonts w:ascii="Dax-Regular" w:hAnsi="Dax-Regular"/>
+          <w:lang w:val="es-419"/>
+        </w:rPr>
+        <w:t>Obtiene el elemento en el índice dado en la lista dada.</w:t>
+      </w:r>
+    </w:p>
+    <w:p>
+      <w:pPr>
+        <w:pStyle w:val="Prrafodelista"/>
         <w:numPr>
           <w:ilvl w:val="0"/>
           <w:numId w:val="1"/>
@@ -387,6 +1373,8 @@
         </w:rPr>
         <w:t xml:space="preserve">¿Qué hace la función </w:t>
       </w:r>
+      <w:proofErr w:type="spellStart"/>
+      <w:proofErr w:type="gramStart"/>
       <w:r>
         <w:rPr>
           <w:rFonts w:ascii="Consolas" w:hAnsi="Consolas"/>
@@ -394,7 +1382,27 @@
           <w:iCs/>
           <w:lang w:val="es-419"/>
         </w:rPr>
-        <w:t>subList()</w:t>
+        <w:t>subList</w:t>
+      </w:r>
+      <w:proofErr w:type="spellEnd"/>
+      <w:r>
+        <w:rPr>
+          <w:rFonts w:ascii="Consolas" w:hAnsi="Consolas"/>
+          <w:b/>
+          <w:iCs/>
+          <w:lang w:val="es-419"/>
+        </w:rPr>
+        <w:t>(</w:t>
+      </w:r>
+      <w:proofErr w:type="gramEnd"/>
+      <w:r>
+        <w:rPr>
+          <w:rFonts w:ascii="Consolas" w:hAnsi="Consolas"/>
+          <w:b/>
+          <w:iCs/>
+          <w:lang w:val="es-419"/>
+        </w:rPr>
+        <w:t>)</w:t>
       </w:r>
       <w:r>
         <w:rPr>
@@ -406,7 +1414,57 @@
     </w:p>
     <w:p>
       <w:pPr>
-        <w:pStyle w:val="ListParagraph"/>
+        <w:pStyle w:val="Prrafodelista"/>
+        <w:ind w:left="360"/>
+        <w:jc w:val="both"/>
+        <w:rPr>
+          <w:rFonts w:ascii="Dax-Regular" w:hAnsi="Dax-Regular"/>
+          <w:lang w:val="es-419"/>
+        </w:rPr>
+      </w:pPr>
+      <w:r>
+        <w:rPr>
+          <w:rFonts w:ascii="Dax-Regular" w:hAnsi="Dax-Regular"/>
+          <w:lang w:val="es-419"/>
+        </w:rPr>
+        <w:t xml:space="preserve">Obtiene una </w:t>
+      </w:r>
+      <w:proofErr w:type="spellStart"/>
+      <w:r>
+        <w:rPr>
+          <w:rFonts w:ascii="Dax-Regular" w:hAnsi="Dax-Regular"/>
+          <w:lang w:val="es-419"/>
+        </w:rPr>
+        <w:t>sublista</w:t>
+      </w:r>
+      <w:proofErr w:type="spellEnd"/>
+      <w:r>
+        <w:rPr>
+          <w:rFonts w:ascii="Dax-Regular" w:hAnsi="Dax-Regular"/>
+          <w:lang w:val="es-419"/>
+        </w:rPr>
+        <w:t xml:space="preserve"> de la lista a partir de la posición de inicio de la </w:t>
+      </w:r>
+      <w:proofErr w:type="spellStart"/>
+      <w:r>
+        <w:rPr>
+          <w:rFonts w:ascii="Dax-Regular" w:hAnsi="Dax-Regular"/>
+          <w:lang w:val="es-419"/>
+        </w:rPr>
+        <w:t>sublista</w:t>
+      </w:r>
+      <w:proofErr w:type="spellEnd"/>
+      <w:r>
+        <w:rPr>
+          <w:rFonts w:ascii="Dax-Regular" w:hAnsi="Dax-Regular"/>
+          <w:lang w:val="es-419"/>
+        </w:rPr>
+        <w:t xml:space="preserve"> y el número de elementos que debe tener esta.</w:t>
+      </w:r>
+    </w:p>
+    <w:p>
+      <w:pPr>
+        <w:pStyle w:val="Prrafodelista"/>
         <w:numPr>
           <w:ilvl w:val="0"/>
           <w:numId w:val="1"/>
@@ -447,7 +1505,27 @@
           <w:bCs/>
           <w:lang w:val="es-419"/>
         </w:rPr>
-        <w:t>“SINGLE_LINKED”</w:t>
+        <w:t>“</w:t>
+      </w:r>
+      <w:proofErr w:type="gramStart"/>
+      <w:r>
+        <w:rPr>
+          <w:rFonts w:ascii="Consolas" w:hAnsi="Consolas"/>
+          <w:b/>
+          <w:bCs/>
+          <w:lang w:val="es-419"/>
+        </w:rPr>
+        <w:t>SINGLE</w:t>
+      </w:r>
+      <w:proofErr w:type="gramEnd"/>
+      <w:r>
+        <w:rPr>
+          <w:rFonts w:ascii="Consolas" w:hAnsi="Consolas"/>
+          <w:b/>
+          <w:bCs/>
+          <w:lang w:val="es-419"/>
+        </w:rPr>
+        <w:t>_LINKED”</w:t>
       </w:r>
       <w:r>
         <w:rPr>
@@ -477,6 +1555,119 @@
 <file path=word/numbering.xml><?xml version="1.0" encoding="utf-8"?>
 <w:numbering xmlns:wpc="http://schemas.microsoft.com/office/word/2010/wordprocessingCanvas" xmlns:cx="http://schemas.microsoft.com/office/drawing/2014/chartex" xmlns:cx1="http://schemas.microsoft.com/office/drawing/2015/9/8/chartex" xmlns:cx2="http://schemas.microsoft.com/office/drawing/2015/10/21/chartex" xmlns:cx3="http://schemas.microsoft.com/office/drawing/2016/5/9/chartex" xmlns:cx4="http://schemas.microsoft.com/office/drawing/2016/5/10/chartex" xmlns:cx5="http://schemas.microsoft.com/office/drawing/2016/5/11/chartex" xmlns:cx6="http://schemas.microsoft.com/office/drawing/2016/5/12/chartex" xmlns:cx7="http://schemas.microsoft.com/office/drawing/2016/5/13/chartex" xmlns:cx8="http://schemas.microsoft.com/office/drawing/2016/5/14/chartex" xmlns:mc="http://schemas.openxmlformats.org/markup-compatibility/2006" xmlns:aink="http://schemas.microsoft.com/office/drawing/2016/ink" xmlns:am3d="http://schemas.microsoft.com/office/drawing/2017/model3d" xmlns:o="urn:schemas-microsoft-com:office:office" xmlns:r="http://schemas.openxmlformats.org/officeDocument/2006/relationships" xmlns:m="http://schemas.openxmlformats.org/officeDocument/2006/math" xmlns:v="urn:schemas-microsoft-com:vml" xmlns:wp14="http://schemas.microsoft.com/office/word/2010/wordprocessingDrawing" xmlns:wp="http://schemas.openxmlformats.org/drawingml/2006/wordprocessingDrawing" xmlns:w10="urn:schemas-microsoft-com:office:word" xmlns:w="http://schemas.openxmlformats.org/wordprocessingml/2006/main" xmlns:w14="http://schemas.microsoft.com/office/word/2010/wordml" xmlns:w15="http://schemas.microsoft.com/office/word/2012/wordml" xmlns:w16cex="http://schemas.microsoft.com/office/word/2018/wordml/cex" xmlns:w16cid="http://schemas.microsoft.com/office/word/2016/wordml/cid" xmlns:w16="http://schemas.microsoft.com/office/word/2018/wordml" xmlns:w16se="http://schemas.microsoft.com/office/word/2015/wordml/symex" xmlns:wpg="http://schemas.microsoft.com/office/word/2010/wordprocessingGroup" xmlns:wpi="http://schemas.microsoft.com/office/word/2010/wordprocessingInk" xmlns:wne="http://schemas.microsoft.com/office/word/2006/wordml" xmlns:wps="http://schemas.microsoft.com/office/word/2010/wordprocessingShape" mc:Ignorable="w14 w15 w16se w16cid w16 w16cex wp14">
   <w:abstractNum w:abstractNumId="0" w15:restartNumberingAfterBreak="0">
+    <w:nsid w:val="23291239"/>
+    <w:multiLevelType w:val="hybridMultilevel"/>
+    <w:tmpl w:val="6C6863C0"/>
+    <w:lvl w:ilvl="0" w:tplc="240A0001">
+      <w:start w:val="1"/>
+      <w:numFmt w:val="bullet"/>
+      <w:lvlText w:val=""/>
+      <w:lvlJc w:val="left"/>
+      <w:pPr>
+        <w:ind w:left="1080" w:hanging="360"/>
+      </w:pPr>
+      <w:rPr>
+        <w:rFonts w:ascii="Symbol" w:hAnsi="Symbol" w:hint="default"/>
+      </w:rPr>
+    </w:lvl>
+    <w:lvl w:ilvl="1" w:tplc="240A0003" w:tentative="1">
+      <w:start w:val="1"/>
+      <w:numFmt w:val="bullet"/>
+      <w:lvlText w:val="o"/>
+      <w:lvlJc w:val="left"/>
+      <w:pPr>
+        <w:ind w:left="1800" w:hanging="360"/>
+      </w:pPr>
+      <w:rPr>
+        <w:rFonts w:ascii="Courier New" w:hAnsi="Courier New" w:cs="Courier New" w:hint="default"/>
+      </w:rPr>
+    </w:lvl>
+    <w:lvl w:ilvl="2" w:tplc="240A0005" w:tentative="1">
+      <w:start w:val="1"/>
+      <w:numFmt w:val="bullet"/>
+      <w:lvlText w:val=""/>
+      <w:lvlJc w:val="left"/>
+      <w:pPr>
+        <w:ind w:left="2520" w:hanging="360"/>
+      </w:pPr>
+      <w:rPr>
+        <w:rFonts w:ascii="Wingdings" w:hAnsi="Wingdings" w:hint="default"/>
+      </w:rPr>
+    </w:lvl>
+    <w:lvl w:ilvl="3" w:tplc="240A0001" w:tentative="1">
+      <w:start w:val="1"/>
+      <w:numFmt w:val="bullet"/>
+      <w:lvlText w:val=""/>
+      <w:lvlJc w:val="left"/>
+      <w:pPr>
+        <w:ind w:left="3240" w:hanging="360"/>
+      </w:pPr>
+      <w:rPr>
+        <w:rFonts w:ascii="Symbol" w:hAnsi="Symbol" w:hint="default"/>
+      </w:rPr>
+    </w:lvl>
+    <w:lvl w:ilvl="4" w:tplc="240A0003" w:tentative="1">
+      <w:start w:val="1"/>
+      <w:numFmt w:val="bullet"/>
+      <w:lvlText w:val="o"/>
+      <w:lvlJc w:val="left"/>
+      <w:pPr>
+        <w:ind w:left="3960" w:hanging="360"/>
+      </w:pPr>
+      <w:rPr>
+        <w:rFonts w:ascii="Courier New" w:hAnsi="Courier New" w:cs="Courier New" w:hint="default"/>
+      </w:rPr>
+    </w:lvl>
+    <w:lvl w:ilvl="5" w:tplc="240A0005" w:tentative="1">
+      <w:start w:val="1"/>
+      <w:numFmt w:val="bullet"/>
+      <w:lvlText w:val=""/>
+      <w:lvlJc w:val="left"/>
+      <w:pPr>
+        <w:ind w:left="4680" w:hanging="360"/>
+      </w:pPr>
+      <w:rPr>
+        <w:rFonts w:ascii="Wingdings" w:hAnsi="Wingdings" w:hint="default"/>
+      </w:rPr>
+    </w:lvl>
+    <w:lvl w:ilvl="6" w:tplc="240A0001" w:tentative="1">
+      <w:start w:val="1"/>
+      <w:numFmt w:val="bullet"/>
+      <w:lvlText w:val=""/>
+      <w:lvlJc w:val="left"/>
+      <w:pPr>
+        <w:ind w:left="5400" w:hanging="360"/>
+      </w:pPr>
+      <w:rPr>
+        <w:rFonts w:ascii="Symbol" w:hAnsi="Symbol" w:hint="default"/>
+      </w:rPr>
+    </w:lvl>
+    <w:lvl w:ilvl="7" w:tplc="240A0003" w:tentative="1">
+      <w:start w:val="1"/>
+      <w:numFmt w:val="bullet"/>
+      <w:lvlText w:val="o"/>
+      <w:lvlJc w:val="left"/>
+      <w:pPr>
+        <w:ind w:left="6120" w:hanging="360"/>
+      </w:pPr>
+      <w:rPr>
+        <w:rFonts w:ascii="Courier New" w:hAnsi="Courier New" w:cs="Courier New" w:hint="default"/>
+      </w:rPr>
+    </w:lvl>
+    <w:lvl w:ilvl="8" w:tplc="240A0005" w:tentative="1">
+      <w:start w:val="1"/>
+      <w:numFmt w:val="bullet"/>
+      <w:lvlText w:val=""/>
+      <w:lvlJc w:val="left"/>
+      <w:pPr>
+        <w:ind w:left="6840" w:hanging="360"/>
+      </w:pPr>
+      <w:rPr>
+        <w:rFonts w:ascii="Wingdings" w:hAnsi="Wingdings" w:hint="default"/>
+      </w:rPr>
+    </w:lvl>
+  </w:abstractNum>
+  <w:abstractNum w:abstractNumId="1" w15:restartNumberingAfterBreak="0">
     <w:nsid w:val="446D4DDB"/>
     <w:multiLevelType w:val="multilevel"/>
     <w:tmpl w:val="0409001D"/>
@@ -590,6 +1781,9 @@
     </w:lvl>
   </w:abstractNum>
   <w:num w:numId="1">
+    <w:abstractNumId w:val="1"/>
+  </w:num>
+  <w:num w:numId="2">
     <w:abstractNumId w:val="0"/>
   </w:num>
 </w:numbering>
@@ -997,13 +2191,13 @@
       <w:noProof/>
     </w:rPr>
   </w:style>
-  <w:style w:type="character" w:default="1" w:styleId="DefaultParagraphFont">
+  <w:style w:type="character" w:default="1" w:styleId="Fuentedeprrafopredeter">
     <w:name w:val="Default Paragraph Font"/>
     <w:uiPriority w:val="1"/>
     <w:semiHidden/>
     <w:unhideWhenUsed/>
   </w:style>
-  <w:style w:type="table" w:default="1" w:styleId="TableNormal">
+  <w:style w:type="table" w:default="1" w:styleId="Tablanormal">
     <w:name w:val="Normal Table"/>
     <w:uiPriority w:val="99"/>
     <w:semiHidden/>
@@ -1018,17 +2212,17 @@
       </w:tblCellMar>
     </w:tblPr>
   </w:style>
-  <w:style w:type="numbering" w:default="1" w:styleId="NoList">
+  <w:style w:type="numbering" w:default="1" w:styleId="Sinlista">
     <w:name w:val="No List"/>
     <w:uiPriority w:val="99"/>
     <w:semiHidden/>
     <w:unhideWhenUsed/>
   </w:style>
-  <w:style w:type="paragraph" w:styleId="Title">
+  <w:style w:type="paragraph" w:styleId="Ttulo">
     <w:name w:val="Title"/>
     <w:basedOn w:val="Normal"/>
     <w:next w:val="Normal"/>
-    <w:link w:val="TitleChar"/>
+    <w:link w:val="TtuloCar"/>
     <w:uiPriority w:val="10"/>
     <w:qFormat/>
     <w:rsid w:val="00BA3B38"/>
@@ -1044,10 +2238,10 @@
       <w:szCs w:val="56"/>
     </w:rPr>
   </w:style>
-  <w:style w:type="character" w:customStyle="1" w:styleId="TitleChar">
-    <w:name w:val="Title Char"/>
-    <w:basedOn w:val="DefaultParagraphFont"/>
-    <w:link w:val="Title"/>
+  <w:style w:type="character" w:customStyle="1" w:styleId="TtuloCar">
+    <w:name w:val="Título Car"/>
+    <w:basedOn w:val="Fuentedeprrafopredeter"/>
+    <w:link w:val="Ttulo"/>
     <w:uiPriority w:val="10"/>
     <w:rsid w:val="00BA3B38"/>
     <w:rPr>
@@ -1059,7 +2253,7 @@
       <w:szCs w:val="56"/>
     </w:rPr>
   </w:style>
-  <w:style w:type="paragraph" w:styleId="ListParagraph">
+  <w:style w:type="paragraph" w:styleId="Prrafodelista">
     <w:name w:val="List Paragraph"/>
     <w:basedOn w:val="Normal"/>
     <w:uiPriority w:val="34"/>

</xml_diff>

<commit_message>
Entrega Final – laboratorio 3
</commit_message>
<xml_diff>
--- a/Docs/Observaciones-Lab 3.docx
+++ b/Docs/Observaciones-Lab 3.docx
@@ -114,6 +114,17 @@
     <w:p>
       <w:pPr>
         <w:pStyle w:val="Prrafodelista"/>
+        <w:spacing w:after="0"/>
+        <w:ind w:left="360"/>
+        <w:jc w:val="both"/>
+        <w:rPr>
+          <w:lang w:val="es-419"/>
+        </w:rPr>
+      </w:pPr>
+    </w:p>
+    <w:p>
+      <w:pPr>
+        <w:pStyle w:val="Prrafodelista"/>
         <w:numPr>
           <w:ilvl w:val="1"/>
           <w:numId w:val="1"/>
@@ -602,6 +613,16 @@
     <w:p>
       <w:pPr>
         <w:pStyle w:val="Prrafodelista"/>
+        <w:spacing w:after="0"/>
+        <w:jc w:val="both"/>
+        <w:rPr>
+          <w:lang w:val="es-CO"/>
+        </w:rPr>
+      </w:pPr>
+    </w:p>
+    <w:p>
+      <w:pPr>
+        <w:pStyle w:val="Prrafodelista"/>
         <w:numPr>
           <w:ilvl w:val="0"/>
           <w:numId w:val="1"/>
@@ -666,6 +687,18 @@
           <w:lang w:val="es-419"/>
         </w:rPr>
       </w:pPr>
+    </w:p>
+    <w:p>
+      <w:pPr>
+        <w:pStyle w:val="Prrafodelista"/>
+        <w:spacing w:after="0"/>
+        <w:ind w:left="360"/>
+        <w:jc w:val="both"/>
+        <w:rPr>
+          <w:rFonts w:ascii="Dax-Regular" w:hAnsi="Dax-Regular"/>
+          <w:lang w:val="es-419"/>
+        </w:rPr>
+      </w:pPr>
       <w:r>
         <w:rPr>
           <w:rFonts w:ascii="Dax-Regular" w:hAnsi="Dax-Regular"/>
@@ -754,6 +787,18 @@
         </w:rPr>
         <w:t>.</w:t>
       </w:r>
+    </w:p>
+    <w:p>
+      <w:pPr>
+        <w:pStyle w:val="Prrafodelista"/>
+        <w:spacing w:after="0"/>
+        <w:ind w:left="360"/>
+        <w:jc w:val="both"/>
+        <w:rPr>
+          <w:rFonts w:ascii="Dax-Regular" w:hAnsi="Dax-Regular"/>
+          <w:lang w:val="es-419"/>
+        </w:rPr>
+      </w:pPr>
     </w:p>
     <w:p>
       <w:pPr>
@@ -812,6 +857,18 @@
     <w:p>
       <w:pPr>
         <w:pStyle w:val="Prrafodelista"/>
+        <w:spacing w:after="0"/>
+        <w:ind w:left="360"/>
+        <w:jc w:val="both"/>
+        <w:rPr>
+          <w:rFonts w:ascii="Dax-Regular" w:hAnsi="Dax-Regular"/>
+          <w:lang w:val="es-419"/>
+        </w:rPr>
+      </w:pPr>
+    </w:p>
+    <w:p>
+      <w:pPr>
+        <w:pStyle w:val="Prrafodelista"/>
         <w:numPr>
           <w:ilvl w:val="0"/>
           <w:numId w:val="2"/>
@@ -968,6 +1025,17 @@
     <w:p>
       <w:pPr>
         <w:pStyle w:val="Prrafodelista"/>
+        <w:spacing w:after="0"/>
+        <w:ind w:left="1080"/>
+        <w:jc w:val="both"/>
+        <w:rPr>
+          <w:rFonts w:ascii="Dax-Regular" w:hAnsi="Dax-Regular"/>
+        </w:rPr>
+      </w:pPr>
+    </w:p>
+    <w:p>
+      <w:pPr>
+        <w:pStyle w:val="Prrafodelista"/>
         <w:numPr>
           <w:ilvl w:val="0"/>
           <w:numId w:val="1"/>
@@ -993,6 +1061,17 @@
         <w:jc w:val="both"/>
         <w:rPr>
           <w:rFonts w:ascii="Dax-Regular" w:hAnsi="Dax-Regular"/>
+          <w:lang w:val="es-419"/>
+        </w:rPr>
+      </w:pPr>
+    </w:p>
+    <w:p>
+      <w:pPr>
+        <w:pStyle w:val="Prrafodelista"/>
+        <w:ind w:left="360"/>
+        <w:jc w:val="both"/>
+        <w:rPr>
+          <w:rFonts w:ascii="Dax-Regular" w:hAnsi="Dax-Regular"/>
           <w:lang w:val="es-CO"/>
         </w:rPr>
       </w:pPr>
@@ -1060,6 +1139,17 @@
         </w:rPr>
         <w:t>)</w:t>
       </w:r>
+    </w:p>
+    <w:p>
+      <w:pPr>
+        <w:pStyle w:val="Prrafodelista"/>
+        <w:ind w:left="360"/>
+        <w:jc w:val="both"/>
+        <w:rPr>
+          <w:rFonts w:ascii="Dax-Regular" w:hAnsi="Dax-Regular"/>
+          <w:lang w:val="es-CO"/>
+        </w:rPr>
+      </w:pPr>
     </w:p>
     <w:p>
       <w:pPr>
@@ -1177,6 +1267,17 @@
           <w:lang w:val="es-419"/>
         </w:rPr>
       </w:pPr>
+    </w:p>
+    <w:p>
+      <w:pPr>
+        <w:pStyle w:val="Prrafodelista"/>
+        <w:ind w:left="360"/>
+        <w:jc w:val="both"/>
+        <w:rPr>
+          <w:rFonts w:ascii="Dax-Regular" w:hAnsi="Dax-Regular"/>
+          <w:lang w:val="es-419"/>
+        </w:rPr>
+      </w:pPr>
       <w:r>
         <w:rPr>
           <w:rFonts w:ascii="Dax-Regular" w:hAnsi="Dax-Regular"/>
@@ -1184,6 +1285,17 @@
         </w:rPr>
         <w:t>Asigna el método de comparación por default (es decir, el orden clásico de mayor y menor)</w:t>
       </w:r>
+    </w:p>
+    <w:p>
+      <w:pPr>
+        <w:pStyle w:val="Prrafodelista"/>
+        <w:ind w:left="360"/>
+        <w:jc w:val="both"/>
+        <w:rPr>
+          <w:rFonts w:ascii="Dax-Regular" w:hAnsi="Dax-Regular"/>
+          <w:lang w:val="es-419"/>
+        </w:rPr>
+      </w:pPr>
     </w:p>
     <w:p>
       <w:pPr>
@@ -1273,8 +1385,20 @@
           <w:rFonts w:ascii="Dax-Regular" w:hAnsi="Dax-Regular"/>
           <w:lang w:val="es-419"/>
         </w:rPr>
+        <w:lastRenderedPageBreak/>
         <w:t>Añade un elemento al final de la lista.</w:t>
       </w:r>
+    </w:p>
+    <w:p>
+      <w:pPr>
+        <w:pStyle w:val="Prrafodelista"/>
+        <w:ind w:left="360"/>
+        <w:jc w:val="both"/>
+        <w:rPr>
+          <w:rFonts w:ascii="Dax-Regular" w:hAnsi="Dax-Regular"/>
+          <w:lang w:val="es-419"/>
+        </w:rPr>
+      </w:pPr>
     </w:p>
     <w:p>
       <w:pPr>
@@ -1345,6 +1469,17 @@
           <w:lang w:val="es-419"/>
         </w:rPr>
       </w:pPr>
+    </w:p>
+    <w:p>
+      <w:pPr>
+        <w:pStyle w:val="Prrafodelista"/>
+        <w:ind w:left="360"/>
+        <w:jc w:val="both"/>
+        <w:rPr>
+          <w:rFonts w:ascii="Dax-Regular" w:hAnsi="Dax-Regular"/>
+          <w:lang w:val="es-419"/>
+        </w:rPr>
+      </w:pPr>
       <w:r>
         <w:rPr>
           <w:rFonts w:ascii="Dax-Regular" w:hAnsi="Dax-Regular"/>
@@ -1352,6 +1487,17 @@
         </w:rPr>
         <w:t>Obtiene el elemento en el índice dado en la lista dada.</w:t>
       </w:r>
+    </w:p>
+    <w:p>
+      <w:pPr>
+        <w:pStyle w:val="Prrafodelista"/>
+        <w:ind w:left="360"/>
+        <w:jc w:val="both"/>
+        <w:rPr>
+          <w:rFonts w:ascii="Dax-Regular" w:hAnsi="Dax-Regular"/>
+          <w:lang w:val="es-419"/>
+        </w:rPr>
+      </w:pPr>
     </w:p>
     <w:p>
       <w:pPr>
@@ -1422,6 +1568,17 @@
           <w:lang w:val="es-419"/>
         </w:rPr>
       </w:pPr>
+    </w:p>
+    <w:p>
+      <w:pPr>
+        <w:pStyle w:val="Prrafodelista"/>
+        <w:ind w:left="360"/>
+        <w:jc w:val="both"/>
+        <w:rPr>
+          <w:rFonts w:ascii="Dax-Regular" w:hAnsi="Dax-Regular"/>
+          <w:lang w:val="es-419"/>
+        </w:rPr>
+      </w:pPr>
       <w:r>
         <w:rPr>
           <w:rFonts w:ascii="Dax-Regular" w:hAnsi="Dax-Regular"/>
@@ -1461,6 +1618,17 @@
         </w:rPr>
         <w:t xml:space="preserve"> y el número de elementos que debe tener esta.</w:t>
       </w:r>
+    </w:p>
+    <w:p>
+      <w:pPr>
+        <w:pStyle w:val="Prrafodelista"/>
+        <w:ind w:left="360"/>
+        <w:jc w:val="both"/>
+        <w:rPr>
+          <w:rFonts w:ascii="Dax-Regular" w:hAnsi="Dax-Regular"/>
+          <w:lang w:val="es-419"/>
+        </w:rPr>
+      </w:pPr>
     </w:p>
     <w:p>
       <w:pPr>
@@ -1534,6 +1702,53 @@
         </w:rPr>
         <w:t>?</w:t>
       </w:r>
+    </w:p>
+    <w:p>
+      <w:pPr>
+        <w:pStyle w:val="Prrafodelista"/>
+        <w:ind w:left="360"/>
+        <w:jc w:val="both"/>
+        <w:rPr>
+          <w:rFonts w:ascii="Dax-Regular" w:hAnsi="Dax-Regular"/>
+          <w:lang w:val="es-419"/>
+        </w:rPr>
+      </w:pPr>
+    </w:p>
+    <w:p>
+      <w:pPr>
+        <w:pStyle w:val="Prrafodelista"/>
+        <w:numPr>
+          <w:ilvl w:val="0"/>
+          <w:numId w:val="3"/>
+        </w:numPr>
+        <w:spacing w:line="256" w:lineRule="auto"/>
+        <w:jc w:val="both"/>
+        <w:rPr>
+          <w:rFonts w:ascii="Dax-Regular" w:hAnsi="Dax-Regular"/>
+          <w:lang w:val="es-419"/>
+        </w:rPr>
+      </w:pPr>
+      <w:r>
+        <w:rPr>
+          <w:rFonts w:ascii="Dax-Regular" w:hAnsi="Dax-Regular"/>
+          <w:lang w:val="es-419"/>
+        </w:rPr>
+        <w:t>El principal cambio que surgió a partir de la modificación de la estructura fue el tiempo que tarda con la función “Consultar los Top x libros por promedio” con x=10 000, es decir con el número de elementos de los archivos a leer.  Usando listas encadenadas, el programa respondió en aproximadamente tres segundos menos que con un arreglo. Para la cantidad de elementos con los que estamos trabajando no resulta significativo, pero a medida que se aumenten los datos será más evidente la diferencia.</w:t>
+      </w:r>
+    </w:p>
+    <w:p>
+      <w:pPr>
+        <w:pStyle w:val="Prrafodelista"/>
+        <w:numPr>
+          <w:ilvl w:val="0"/>
+          <w:numId w:val="3"/>
+        </w:numPr>
+        <w:jc w:val="both"/>
+        <w:rPr>
+          <w:rFonts w:ascii="Dax-Regular" w:hAnsi="Dax-Regular"/>
+          <w:lang w:val="es-419"/>
+        </w:rPr>
+      </w:pPr>
     </w:p>
     <w:p>
       <w:pPr>
@@ -1555,6 +1770,230 @@
 <file path=word/numbering.xml><?xml version="1.0" encoding="utf-8"?>
 <w:numbering xmlns:wpc="http://schemas.microsoft.com/office/word/2010/wordprocessingCanvas" xmlns:cx="http://schemas.microsoft.com/office/drawing/2014/chartex" xmlns:cx1="http://schemas.microsoft.com/office/drawing/2015/9/8/chartex" xmlns:cx2="http://schemas.microsoft.com/office/drawing/2015/10/21/chartex" xmlns:cx3="http://schemas.microsoft.com/office/drawing/2016/5/9/chartex" xmlns:cx4="http://schemas.microsoft.com/office/drawing/2016/5/10/chartex" xmlns:cx5="http://schemas.microsoft.com/office/drawing/2016/5/11/chartex" xmlns:cx6="http://schemas.microsoft.com/office/drawing/2016/5/12/chartex" xmlns:cx7="http://schemas.microsoft.com/office/drawing/2016/5/13/chartex" xmlns:cx8="http://schemas.microsoft.com/office/drawing/2016/5/14/chartex" xmlns:mc="http://schemas.openxmlformats.org/markup-compatibility/2006" xmlns:aink="http://schemas.microsoft.com/office/drawing/2016/ink" xmlns:am3d="http://schemas.microsoft.com/office/drawing/2017/model3d" xmlns:o="urn:schemas-microsoft-com:office:office" xmlns:r="http://schemas.openxmlformats.org/officeDocument/2006/relationships" xmlns:m="http://schemas.openxmlformats.org/officeDocument/2006/math" xmlns:v="urn:schemas-microsoft-com:vml" xmlns:wp14="http://schemas.microsoft.com/office/word/2010/wordprocessingDrawing" xmlns:wp="http://schemas.openxmlformats.org/drawingml/2006/wordprocessingDrawing" xmlns:w10="urn:schemas-microsoft-com:office:word" xmlns:w="http://schemas.openxmlformats.org/wordprocessingml/2006/main" xmlns:w14="http://schemas.microsoft.com/office/word/2010/wordml" xmlns:w15="http://schemas.microsoft.com/office/word/2012/wordml" xmlns:w16cex="http://schemas.microsoft.com/office/word/2018/wordml/cex" xmlns:w16cid="http://schemas.microsoft.com/office/word/2016/wordml/cid" xmlns:w16="http://schemas.microsoft.com/office/word/2018/wordml" xmlns:w16se="http://schemas.microsoft.com/office/word/2015/wordml/symex" xmlns:wpg="http://schemas.microsoft.com/office/word/2010/wordprocessingGroup" xmlns:wpi="http://schemas.microsoft.com/office/word/2010/wordprocessingInk" xmlns:wne="http://schemas.microsoft.com/office/word/2006/wordml" xmlns:wps="http://schemas.microsoft.com/office/word/2010/wordprocessingShape" mc:Ignorable="w14 w15 w16se w16cid w16 w16cex wp14">
   <w:abstractNum w:abstractNumId="0" w15:restartNumberingAfterBreak="0">
+    <w:nsid w:val="021E62AE"/>
+    <w:multiLevelType w:val="hybridMultilevel"/>
+    <w:tmpl w:val="8E34E876"/>
+    <w:lvl w:ilvl="0" w:tplc="54023C74">
+      <w:numFmt w:val="bullet"/>
+      <w:lvlText w:val="-"/>
+      <w:lvlJc w:val="left"/>
+      <w:pPr>
+        <w:ind w:left="720" w:hanging="360"/>
+      </w:pPr>
+      <w:rPr>
+        <w:rFonts w:ascii="Dax-Regular" w:eastAsiaTheme="minorEastAsia" w:hAnsi="Dax-Regular" w:cstheme="minorBidi" w:hint="default"/>
+      </w:rPr>
+    </w:lvl>
+    <w:lvl w:ilvl="1" w:tplc="04090003" w:tentative="1">
+      <w:start w:val="1"/>
+      <w:numFmt w:val="bullet"/>
+      <w:lvlText w:val="o"/>
+      <w:lvlJc w:val="left"/>
+      <w:pPr>
+        <w:ind w:left="1440" w:hanging="360"/>
+      </w:pPr>
+      <w:rPr>
+        <w:rFonts w:ascii="Courier New" w:hAnsi="Courier New" w:cs="Courier New" w:hint="default"/>
+      </w:rPr>
+    </w:lvl>
+    <w:lvl w:ilvl="2" w:tplc="04090005" w:tentative="1">
+      <w:start w:val="1"/>
+      <w:numFmt w:val="bullet"/>
+      <w:lvlText w:val=""/>
+      <w:lvlJc w:val="left"/>
+      <w:pPr>
+        <w:ind w:left="2160" w:hanging="360"/>
+      </w:pPr>
+      <w:rPr>
+        <w:rFonts w:ascii="Wingdings" w:hAnsi="Wingdings" w:hint="default"/>
+      </w:rPr>
+    </w:lvl>
+    <w:lvl w:ilvl="3" w:tplc="04090001" w:tentative="1">
+      <w:start w:val="1"/>
+      <w:numFmt w:val="bullet"/>
+      <w:lvlText w:val=""/>
+      <w:lvlJc w:val="left"/>
+      <w:pPr>
+        <w:ind w:left="2880" w:hanging="360"/>
+      </w:pPr>
+      <w:rPr>
+        <w:rFonts w:ascii="Symbol" w:hAnsi="Symbol" w:hint="default"/>
+      </w:rPr>
+    </w:lvl>
+    <w:lvl w:ilvl="4" w:tplc="04090003" w:tentative="1">
+      <w:start w:val="1"/>
+      <w:numFmt w:val="bullet"/>
+      <w:lvlText w:val="o"/>
+      <w:lvlJc w:val="left"/>
+      <w:pPr>
+        <w:ind w:left="3600" w:hanging="360"/>
+      </w:pPr>
+      <w:rPr>
+        <w:rFonts w:ascii="Courier New" w:hAnsi="Courier New" w:cs="Courier New" w:hint="default"/>
+      </w:rPr>
+    </w:lvl>
+    <w:lvl w:ilvl="5" w:tplc="04090005" w:tentative="1">
+      <w:start w:val="1"/>
+      <w:numFmt w:val="bullet"/>
+      <w:lvlText w:val=""/>
+      <w:lvlJc w:val="left"/>
+      <w:pPr>
+        <w:ind w:left="4320" w:hanging="360"/>
+      </w:pPr>
+      <w:rPr>
+        <w:rFonts w:ascii="Wingdings" w:hAnsi="Wingdings" w:hint="default"/>
+      </w:rPr>
+    </w:lvl>
+    <w:lvl w:ilvl="6" w:tplc="04090001" w:tentative="1">
+      <w:start w:val="1"/>
+      <w:numFmt w:val="bullet"/>
+      <w:lvlText w:val=""/>
+      <w:lvlJc w:val="left"/>
+      <w:pPr>
+        <w:ind w:left="5040" w:hanging="360"/>
+      </w:pPr>
+      <w:rPr>
+        <w:rFonts w:ascii="Symbol" w:hAnsi="Symbol" w:hint="default"/>
+      </w:rPr>
+    </w:lvl>
+    <w:lvl w:ilvl="7" w:tplc="04090003" w:tentative="1">
+      <w:start w:val="1"/>
+      <w:numFmt w:val="bullet"/>
+      <w:lvlText w:val="o"/>
+      <w:lvlJc w:val="left"/>
+      <w:pPr>
+        <w:ind w:left="5760" w:hanging="360"/>
+      </w:pPr>
+      <w:rPr>
+        <w:rFonts w:ascii="Courier New" w:hAnsi="Courier New" w:cs="Courier New" w:hint="default"/>
+      </w:rPr>
+    </w:lvl>
+    <w:lvl w:ilvl="8" w:tplc="04090005" w:tentative="1">
+      <w:start w:val="1"/>
+      <w:numFmt w:val="bullet"/>
+      <w:lvlText w:val=""/>
+      <w:lvlJc w:val="left"/>
+      <w:pPr>
+        <w:ind w:left="6480" w:hanging="360"/>
+      </w:pPr>
+      <w:rPr>
+        <w:rFonts w:ascii="Wingdings" w:hAnsi="Wingdings" w:hint="default"/>
+      </w:rPr>
+    </w:lvl>
+  </w:abstractNum>
+  <w:abstractNum w:abstractNumId="1" w15:restartNumberingAfterBreak="0">
+    <w:nsid w:val="1F1346BD"/>
+    <w:multiLevelType w:val="hybridMultilevel"/>
+    <w:tmpl w:val="E79004BA"/>
+    <w:lvl w:ilvl="0" w:tplc="924ACE40">
+      <w:numFmt w:val="bullet"/>
+      <w:lvlText w:val="-"/>
+      <w:lvlJc w:val="left"/>
+      <w:pPr>
+        <w:ind w:left="720" w:hanging="360"/>
+      </w:pPr>
+      <w:rPr>
+        <w:rFonts w:ascii="Dax-Regular" w:eastAsiaTheme="minorEastAsia" w:hAnsi="Dax-Regular" w:cstheme="minorBidi" w:hint="default"/>
+      </w:rPr>
+    </w:lvl>
+    <w:lvl w:ilvl="1" w:tplc="04090003">
+      <w:start w:val="1"/>
+      <w:numFmt w:val="bullet"/>
+      <w:lvlText w:val="o"/>
+      <w:lvlJc w:val="left"/>
+      <w:pPr>
+        <w:ind w:left="1440" w:hanging="360"/>
+      </w:pPr>
+      <w:rPr>
+        <w:rFonts w:ascii="Courier New" w:hAnsi="Courier New" w:cs="Courier New" w:hint="default"/>
+      </w:rPr>
+    </w:lvl>
+    <w:lvl w:ilvl="2" w:tplc="04090005">
+      <w:start w:val="1"/>
+      <w:numFmt w:val="bullet"/>
+      <w:lvlText w:val=""/>
+      <w:lvlJc w:val="left"/>
+      <w:pPr>
+        <w:ind w:left="2160" w:hanging="360"/>
+      </w:pPr>
+      <w:rPr>
+        <w:rFonts w:ascii="Wingdings" w:hAnsi="Wingdings" w:hint="default"/>
+      </w:rPr>
+    </w:lvl>
+    <w:lvl w:ilvl="3" w:tplc="04090001">
+      <w:start w:val="1"/>
+      <w:numFmt w:val="bullet"/>
+      <w:lvlText w:val=""/>
+      <w:lvlJc w:val="left"/>
+      <w:pPr>
+        <w:ind w:left="2880" w:hanging="360"/>
+      </w:pPr>
+      <w:rPr>
+        <w:rFonts w:ascii="Symbol" w:hAnsi="Symbol" w:hint="default"/>
+      </w:rPr>
+    </w:lvl>
+    <w:lvl w:ilvl="4" w:tplc="04090003">
+      <w:start w:val="1"/>
+      <w:numFmt w:val="bullet"/>
+      <w:lvlText w:val="o"/>
+      <w:lvlJc w:val="left"/>
+      <w:pPr>
+        <w:ind w:left="3600" w:hanging="360"/>
+      </w:pPr>
+      <w:rPr>
+        <w:rFonts w:ascii="Courier New" w:hAnsi="Courier New" w:cs="Courier New" w:hint="default"/>
+      </w:rPr>
+    </w:lvl>
+    <w:lvl w:ilvl="5" w:tplc="04090005">
+      <w:start w:val="1"/>
+      <w:numFmt w:val="bullet"/>
+      <w:lvlText w:val=""/>
+      <w:lvlJc w:val="left"/>
+      <w:pPr>
+        <w:ind w:left="4320" w:hanging="360"/>
+      </w:pPr>
+      <w:rPr>
+        <w:rFonts w:ascii="Wingdings" w:hAnsi="Wingdings" w:hint="default"/>
+      </w:rPr>
+    </w:lvl>
+    <w:lvl w:ilvl="6" w:tplc="04090001">
+      <w:start w:val="1"/>
+      <w:numFmt w:val="bullet"/>
+      <w:lvlText w:val=""/>
+      <w:lvlJc w:val="left"/>
+      <w:pPr>
+        <w:ind w:left="5040" w:hanging="360"/>
+      </w:pPr>
+      <w:rPr>
+        <w:rFonts w:ascii="Symbol" w:hAnsi="Symbol" w:hint="default"/>
+      </w:rPr>
+    </w:lvl>
+    <w:lvl w:ilvl="7" w:tplc="04090003">
+      <w:start w:val="1"/>
+      <w:numFmt w:val="bullet"/>
+      <w:lvlText w:val="o"/>
+      <w:lvlJc w:val="left"/>
+      <w:pPr>
+        <w:ind w:left="5760" w:hanging="360"/>
+      </w:pPr>
+      <w:rPr>
+        <w:rFonts w:ascii="Courier New" w:hAnsi="Courier New" w:cs="Courier New" w:hint="default"/>
+      </w:rPr>
+    </w:lvl>
+    <w:lvl w:ilvl="8" w:tplc="04090005">
+      <w:start w:val="1"/>
+      <w:numFmt w:val="bullet"/>
+      <w:lvlText w:val=""/>
+      <w:lvlJc w:val="left"/>
+      <w:pPr>
+        <w:ind w:left="6480" w:hanging="360"/>
+      </w:pPr>
+      <w:rPr>
+        <w:rFonts w:ascii="Wingdings" w:hAnsi="Wingdings" w:hint="default"/>
+      </w:rPr>
+    </w:lvl>
+  </w:abstractNum>
+  <w:abstractNum w:abstractNumId="2" w15:restartNumberingAfterBreak="0">
     <w:nsid w:val="23291239"/>
     <w:multiLevelType w:val="hybridMultilevel"/>
     <w:tmpl w:val="6C6863C0"/>
@@ -1667,7 +2106,7 @@
       </w:rPr>
     </w:lvl>
   </w:abstractNum>
-  <w:abstractNum w:abstractNumId="1" w15:restartNumberingAfterBreak="0">
+  <w:abstractNum w:abstractNumId="3" w15:restartNumberingAfterBreak="0">
     <w:nsid w:val="446D4DDB"/>
     <w:multiLevelType w:val="multilevel"/>
     <w:tmpl w:val="0409001D"/>
@@ -1781,10 +2220,25 @@
     </w:lvl>
   </w:abstractNum>
   <w:num w:numId="1">
-    <w:abstractNumId w:val="1"/>
+    <w:abstractNumId w:val="3"/>
   </w:num>
   <w:num w:numId="2">
+    <w:abstractNumId w:val="2"/>
+  </w:num>
+  <w:num w:numId="3">
     <w:abstractNumId w:val="0"/>
+  </w:num>
+  <w:num w:numId="4">
+    <w:abstractNumId w:val="1"/>
+    <w:lvlOverride w:ilvl="0"/>
+    <w:lvlOverride w:ilvl="1"/>
+    <w:lvlOverride w:ilvl="2"/>
+    <w:lvlOverride w:ilvl="3"/>
+    <w:lvlOverride w:ilvl="4"/>
+    <w:lvlOverride w:ilvl="5"/>
+    <w:lvlOverride w:ilvl="6"/>
+    <w:lvlOverride w:ilvl="7"/>
+    <w:lvlOverride w:ilvl="8"/>
   </w:num>
 </w:numbering>
 </file>

</xml_diff>